<commit_message>
Actualización de objetivos y criterios de éxito
</commit_message>
<xml_diff>
--- a/Objetivos y criterios de éxito.docx
+++ b/Objetivos y criterios de éxito.docx
@@ -8,15 +8,15 @@
         <w:jc w:val="center"/>
         <w:rPr>
           <w:b w:val="1"/>
-          <w:sz w:val="32"/>
-          <w:szCs w:val="32"/>
+          <w:sz w:val="24"/>
+          <w:szCs w:val="24"/>
         </w:rPr>
       </w:pPr>
       <w:r>
         <w:rPr>
           <w:b w:val="1"/>
-          <w:sz w:val="32"/>
-          <w:szCs w:val="32"/>
+          <w:sz w:val="24"/>
+          <w:szCs w:val="24"/>
           <w:rtl w:val="0"/>
         </w:rPr>
         <w:t xml:space="preserve">Objetivos y criterios de éxito</w:t>
@@ -27,20 +27,18 @@
         <w:spacing w:after="240" w:before="240" w:line="360" w:lineRule="auto"/>
         <w:ind w:firstLine="720"/>
         <w:jc w:val="both"/>
-        <w:rPr/>
-      </w:pPr>
-      <w:r>
-        <w:rPr>
-          <w:rFonts w:ascii="Roboto" w:cs="Roboto" w:eastAsia="Roboto" w:hAnsi="Roboto"/>
-          <w:rtl w:val="0"/>
-        </w:rPr>
-        <w:t xml:space="preserve">E</w:t>
-      </w:r>
-      <w:r>
-        <w:rPr>
-          <w:rtl w:val="0"/>
-        </w:rPr>
-        <w:t xml:space="preserve">l proyecto tiene como objetivo principal desarrollar y lanzar un prototipo de una tienda de maquillaje en línea que pueda modelar los requerimientos de los usuarios. Además, se busca visibilizar la tienda mediante la web así como incrementar la clientela.</w:t>
+        <w:rPr>
+          <w:sz w:val="24"/>
+          <w:szCs w:val="24"/>
+        </w:rPr>
+      </w:pPr>
+      <w:r>
+        <w:rPr>
+          <w:sz w:val="24"/>
+          <w:szCs w:val="24"/>
+          <w:rtl w:val="0"/>
+        </w:rPr>
+        <w:t xml:space="preserve">El proyecto tiene como objetivo principal brindar al cliente un sistema que cumpla con los requerimientos especificados por la Tienda de maquillaje- Ogilvie´s MakeUp, con los cuales se buscará satisfacer las necesidades de la tienda  y de todos los usuarios del sistema de la misma. Todo esto se hará por medio de un prototipo que pueda modelar tanto los requerimientos funcionales, como también los no funcionales de dicho sistema.</w:t>
       </w:r>
     </w:p>
     <w:p>
@@ -48,284 +46,433 @@
         <w:spacing w:after="240" w:before="240" w:line="360" w:lineRule="auto"/>
         <w:ind w:firstLine="720"/>
         <w:jc w:val="both"/>
-        <w:rPr/>
-      </w:pPr>
-      <w:r>
-        <w:rPr>
-          <w:rtl w:val="0"/>
-        </w:rPr>
-        <w:t xml:space="preserve">Otra parte importante es posibilitar la disponibilidad y actualización de los productos mediante la gestión de inventario.</w:t>
+        <w:rPr>
+          <w:sz w:val="24"/>
+          <w:szCs w:val="24"/>
+        </w:rPr>
+      </w:pPr>
+      <w:r>
+        <w:rPr>
+          <w:sz w:val="24"/>
+          <w:szCs w:val="24"/>
+          <w:rtl w:val="0"/>
+        </w:rPr>
+        <w:t xml:space="preserve">Además, se busca visibilizar la tienda mediante la web y facilitar al usuario administrador </w:t>
+      </w:r>
+      <w:r>
+        <w:rPr>
+          <w:sz w:val="24"/>
+          <w:szCs w:val="24"/>
+          <w:rtl w:val="0"/>
+        </w:rPr>
+        <w:t xml:space="preserve">la disponibilidad y actualización de los productos mediante la gestión de inventario.</w:t>
       </w:r>
     </w:p>
     <w:p>
       <w:pPr>
         <w:spacing w:after="240" w:before="240" w:line="360" w:lineRule="auto"/>
-        <w:rPr/>
-      </w:pPr>
-      <w:r>
-        <w:rPr>
-          <w:rtl w:val="0"/>
-        </w:rPr>
-        <w:t xml:space="preserve">Dentro de los objetivos puntuales del prototipo se encuentra:</w:t>
-      </w:r>
-      <w:r>
-        <w:rPr>
-          <w:rtl w:val="0"/>
-        </w:rPr>
-      </w:r>
-    </w:p>
-    <w:p>
-      <w:pPr>
-        <w:numPr>
-          <w:ilvl w:val="0"/>
-          <w:numId w:val="1"/>
-        </w:numPr>
-        <w:spacing w:line="360" w:lineRule="auto"/>
-        <w:ind w:left="720" w:hanging="360"/>
-        <w:jc w:val="both"/>
-        <w:rPr>
-          <w:u w:val="none"/>
-        </w:rPr>
-      </w:pPr>
-      <w:r>
-        <w:rPr>
-          <w:rtl w:val="0"/>
-        </w:rPr>
-        <w:t xml:space="preserve">E</w:t>
-      </w:r>
-      <w:r>
-        <w:rPr>
-          <w:color w:val="1c1917"/>
-          <w:rtl w:val="0"/>
-        </w:rPr>
-        <w:t xml:space="preserve">l flujo básico de Pedidos pueda completarse de inicio a fin.</w:t>
-      </w:r>
-    </w:p>
-    <w:p>
-      <w:pPr>
-        <w:numPr>
-          <w:ilvl w:val="0"/>
-          <w:numId w:val="1"/>
-        </w:numPr>
-        <w:pBdr>
-          <w:top w:color="e5e7eb" w:space="0" w:sz="0" w:val="none"/>
-          <w:left w:color="e5e7eb" w:space="0" w:sz="0" w:val="none"/>
-          <w:bottom w:color="e5e7eb" w:space="0" w:sz="0" w:val="none"/>
-          <w:right w:color="e5e7eb" w:space="0" w:sz="0" w:val="none"/>
-          <w:between w:color="e5e7eb" w:space="0" w:sz="0" w:val="none"/>
-        </w:pBdr>
-        <w:shd w:fill="ffffff" w:val="clear"/>
-        <w:spacing w:line="360" w:lineRule="auto"/>
-        <w:ind w:left="720" w:hanging="360"/>
-        <w:jc w:val="both"/>
-        <w:rPr>
-          <w:color w:val="1c1917"/>
-        </w:rPr>
-      </w:pPr>
-      <w:r>
-        <w:rPr>
-          <w:color w:val="1c1917"/>
-          <w:rtl w:val="0"/>
-        </w:rPr>
-        <w:t xml:space="preserve">Validar que el módulo de Productos muestre descripción y precio.</w:t>
-      </w:r>
-    </w:p>
-    <w:p>
-      <w:pPr>
-        <w:numPr>
-          <w:ilvl w:val="0"/>
-          <w:numId w:val="1"/>
-        </w:numPr>
-        <w:pBdr>
-          <w:top w:color="e5e7eb" w:space="0" w:sz="0" w:val="none"/>
-          <w:left w:color="e5e7eb" w:space="0" w:sz="0" w:val="none"/>
-          <w:bottom w:color="e5e7eb" w:space="0" w:sz="0" w:val="none"/>
-          <w:right w:color="e5e7eb" w:space="0" w:sz="0" w:val="none"/>
-          <w:between w:color="e5e7eb" w:space="0" w:sz="0" w:val="none"/>
-        </w:pBdr>
-        <w:shd w:fill="ffffff" w:val="clear"/>
-        <w:spacing w:line="360" w:lineRule="auto"/>
-        <w:ind w:left="720" w:hanging="360"/>
-        <w:jc w:val="both"/>
-        <w:rPr>
-          <w:color w:val="1c1917"/>
-        </w:rPr>
-      </w:pPr>
-      <w:r>
-        <w:rPr>
-          <w:color w:val="1c1917"/>
-          <w:rtl w:val="0"/>
-        </w:rPr>
-        <w:t xml:space="preserve">Asegurar que el Carrito de Compras pueda calcular totales.</w:t>
-      </w:r>
-    </w:p>
-    <w:p>
-      <w:pPr>
-        <w:numPr>
-          <w:ilvl w:val="0"/>
-          <w:numId w:val="1"/>
-        </w:numPr>
-        <w:pBdr>
-          <w:top w:color="e5e7eb" w:space="0" w:sz="0" w:val="none"/>
-          <w:left w:color="e5e7eb" w:space="0" w:sz="0" w:val="none"/>
-          <w:bottom w:color="e5e7eb" w:space="0" w:sz="0" w:val="none"/>
-          <w:right w:color="e5e7eb" w:space="0" w:sz="0" w:val="none"/>
-          <w:between w:color="e5e7eb" w:space="0" w:sz="0" w:val="none"/>
-        </w:pBdr>
-        <w:shd w:fill="ffffff" w:val="clear"/>
-        <w:spacing w:line="360" w:lineRule="auto"/>
-        <w:ind w:left="720" w:hanging="360"/>
-        <w:jc w:val="both"/>
-        <w:rPr>
-          <w:color w:val="1c1917"/>
-        </w:rPr>
-      </w:pPr>
-      <w:r>
-        <w:rPr>
-          <w:color w:val="1c1917"/>
-          <w:rtl w:val="0"/>
-        </w:rPr>
-        <w:t xml:space="preserve">Probar la creación de cuentas de clientes.</w:t>
-      </w:r>
-    </w:p>
-    <w:p>
-      <w:pPr>
-        <w:numPr>
-          <w:ilvl w:val="0"/>
-          <w:numId w:val="1"/>
-        </w:numPr>
-        <w:pBdr>
-          <w:top w:color="e5e7eb" w:space="0" w:sz="0" w:val="none"/>
-          <w:left w:color="e5e7eb" w:space="0" w:sz="0" w:val="none"/>
-          <w:bottom w:color="e5e7eb" w:space="0" w:sz="0" w:val="none"/>
-          <w:right w:color="e5e7eb" w:space="0" w:sz="0" w:val="none"/>
-          <w:between w:color="e5e7eb" w:space="0" w:sz="0" w:val="none"/>
-        </w:pBdr>
-        <w:shd w:fill="ffffff" w:val="clear"/>
-        <w:spacing w:line="360" w:lineRule="auto"/>
-        <w:ind w:left="720" w:hanging="360"/>
-        <w:jc w:val="both"/>
-        <w:rPr>
-          <w:color w:val="1c1917"/>
-        </w:rPr>
-      </w:pPr>
-      <w:r>
-        <w:rPr>
-          <w:color w:val="1c1917"/>
-          <w:rtl w:val="0"/>
-        </w:rPr>
-        <w:t xml:space="preserve">Verificar que se pueda seleccionar envío y pago al hacer un pedido.</w:t>
-      </w:r>
-    </w:p>
-    <w:p>
-      <w:pPr>
-        <w:numPr>
-          <w:ilvl w:val="0"/>
-          <w:numId w:val="1"/>
-        </w:numPr>
-        <w:pBdr>
-          <w:top w:color="e5e7eb" w:space="0" w:sz="0" w:val="none"/>
-          <w:left w:color="e5e7eb" w:space="0" w:sz="0" w:val="none"/>
-          <w:bottom w:color="e5e7eb" w:space="0" w:sz="0" w:val="none"/>
-          <w:right w:color="e5e7eb" w:space="0" w:sz="0" w:val="none"/>
-          <w:between w:color="e5e7eb" w:space="0" w:sz="0" w:val="none"/>
-        </w:pBdr>
-        <w:shd w:fill="ffffff" w:val="clear"/>
-        <w:spacing w:line="360" w:lineRule="auto"/>
-        <w:ind w:left="720" w:hanging="360"/>
-        <w:jc w:val="both"/>
-        <w:rPr>
-          <w:color w:val="1c1917"/>
-        </w:rPr>
-      </w:pPr>
-      <w:r>
-        <w:rPr>
-          <w:color w:val="1c1917"/>
-          <w:rtl w:val="0"/>
-        </w:rPr>
-        <w:t xml:space="preserve">Recibir retroalimentación inicial de posibles usuarios.</w:t>
-      </w:r>
-    </w:p>
-    <w:p>
-      <w:pPr>
-        <w:numPr>
-          <w:ilvl w:val="0"/>
-          <w:numId w:val="1"/>
-        </w:numPr>
-        <w:pBdr>
-          <w:top w:color="e5e7eb" w:space="0" w:sz="0" w:val="none"/>
-          <w:left w:color="e5e7eb" w:space="0" w:sz="0" w:val="none"/>
-          <w:bottom w:color="e5e7eb" w:space="0" w:sz="0" w:val="none"/>
-          <w:right w:color="e5e7eb" w:space="0" w:sz="0" w:val="none"/>
-          <w:between w:color="e5e7eb" w:space="0" w:sz="0" w:val="none"/>
-        </w:pBdr>
-        <w:shd w:fill="ffffff" w:val="clear"/>
-        <w:spacing w:line="360" w:lineRule="auto"/>
-        <w:ind w:left="720" w:hanging="360"/>
-        <w:jc w:val="both"/>
-        <w:rPr>
-          <w:color w:val="1c1917"/>
-        </w:rPr>
-      </w:pPr>
-      <w:r>
-        <w:rPr>
-          <w:color w:val="1c1917"/>
-          <w:rtl w:val="0"/>
-        </w:rPr>
-        <w:t xml:space="preserve">Validar accesibilidad del prototipo.</w:t>
-      </w:r>
-    </w:p>
-    <w:p>
-      <w:pPr>
-        <w:numPr>
-          <w:ilvl w:val="0"/>
-          <w:numId w:val="1"/>
-        </w:numPr>
-        <w:pBdr>
-          <w:top w:color="e5e7eb" w:space="0" w:sz="0" w:val="none"/>
-          <w:left w:color="e5e7eb" w:space="0" w:sz="0" w:val="none"/>
-          <w:bottom w:color="e5e7eb" w:space="0" w:sz="0" w:val="none"/>
-          <w:right w:color="e5e7eb" w:space="0" w:sz="0" w:val="none"/>
-          <w:between w:color="e5e7eb" w:space="0" w:sz="0" w:val="none"/>
-        </w:pBdr>
-        <w:shd w:fill="ffffff" w:val="clear"/>
-        <w:spacing w:line="360" w:lineRule="auto"/>
-        <w:ind w:left="720" w:hanging="360"/>
-        <w:jc w:val="both"/>
-        <w:rPr>
-          <w:color w:val="1c1917"/>
-        </w:rPr>
-      </w:pPr>
-      <w:r>
-        <w:rPr>
-          <w:color w:val="1c1917"/>
-          <w:rtl w:val="0"/>
-        </w:rPr>
-        <w:t xml:space="preserve">Evaluar la facilidad de uso y entendimiento.</w:t>
-      </w:r>
-    </w:p>
-    <w:p>
-      <w:pPr>
-        <w:spacing w:line="360" w:lineRule="auto"/>
-        <w:rPr/>
-      </w:pPr>
-      <w:r>
-        <w:rPr>
-          <w:rtl w:val="0"/>
-        </w:rPr>
-      </w:r>
-    </w:p>
-    <w:p>
-      <w:pPr>
-        <w:spacing w:line="360" w:lineRule="auto"/>
-        <w:rPr/>
-      </w:pPr>
-      <w:r>
-        <w:rPr>
+        <w:ind w:firstLine="720"/>
+        <w:rPr>
+          <w:sz w:val="24"/>
+          <w:szCs w:val="24"/>
+        </w:rPr>
+      </w:pPr>
+      <w:r>
+        <w:rPr>
+          <w:sz w:val="24"/>
+          <w:szCs w:val="24"/>
+          <w:rtl w:val="0"/>
+        </w:rPr>
+        <w:t xml:space="preserve">Dentro de los objetivos específicos del prototipo se encuentran: </w:t>
+      </w:r>
+    </w:p>
+    <w:p>
+      <w:pPr>
+        <w:spacing w:line="360" w:lineRule="auto"/>
+        <w:jc w:val="both"/>
+        <w:rPr>
+          <w:sz w:val="24"/>
+          <w:szCs w:val="24"/>
+        </w:rPr>
+      </w:pPr>
+      <w:r>
+        <w:rPr>
+          <w:rtl w:val="0"/>
+        </w:rPr>
+      </w:r>
+    </w:p>
+    <w:p>
+      <w:pPr>
+        <w:spacing w:line="360" w:lineRule="auto"/>
+        <w:jc w:val="both"/>
+        <w:rPr>
+          <w:sz w:val="24"/>
+          <w:szCs w:val="24"/>
+        </w:rPr>
+      </w:pPr>
+      <w:r>
+        <w:rPr>
+          <w:sz w:val="24"/>
+          <w:szCs w:val="24"/>
+          <w:rtl w:val="0"/>
+        </w:rPr>
+        <w:t xml:space="preserve">1. Gestión de Usuarios: El prototipo permitirá la creación de usuarios con la captura automática de la fecha y hora de registro. Los usuarios clientes podrán modificar su información personal, y el sistema cargará su información existente y mostrará un aviso de confirmación antes de aplicar los cambios. También, se permitirá a los usuarios clientes eliminar sus cuentas, con confirmación.</w:t>
+      </w:r>
+    </w:p>
+    <w:p>
+      <w:pPr>
+        <w:spacing w:line="360" w:lineRule="auto"/>
+        <w:jc w:val="both"/>
+        <w:rPr>
+          <w:sz w:val="24"/>
+          <w:szCs w:val="24"/>
+        </w:rPr>
+      </w:pPr>
+      <w:r>
+        <w:rPr>
+          <w:rtl w:val="0"/>
+        </w:rPr>
+      </w:r>
+    </w:p>
+    <w:p>
+      <w:pPr>
+        <w:spacing w:line="360" w:lineRule="auto"/>
+        <w:jc w:val="both"/>
+        <w:rPr>
+          <w:sz w:val="24"/>
+          <w:szCs w:val="24"/>
+        </w:rPr>
+      </w:pPr>
+      <w:r>
+        <w:rPr>
+          <w:sz w:val="24"/>
+          <w:szCs w:val="24"/>
+          <w:rtl w:val="0"/>
+        </w:rPr>
+        <w:t xml:space="preserve">2. Gestión de Usuarios por el Administrador: El usuario administrador podrá eliminar usuarios de manera física, con confirmación, y visualizar la lista de clientes con opciones de filtrado y ordenamiento.</w:t>
+      </w:r>
+    </w:p>
+    <w:p>
+      <w:pPr>
+        <w:spacing w:line="360" w:lineRule="auto"/>
+        <w:jc w:val="both"/>
+        <w:rPr>
+          <w:sz w:val="24"/>
+          <w:szCs w:val="24"/>
+        </w:rPr>
+      </w:pPr>
+      <w:r>
+        <w:rPr>
+          <w:rtl w:val="0"/>
+        </w:rPr>
+      </w:r>
+    </w:p>
+    <w:p>
+      <w:pPr>
+        <w:spacing w:line="360" w:lineRule="auto"/>
+        <w:jc w:val="both"/>
+        <w:rPr>
+          <w:sz w:val="24"/>
+          <w:szCs w:val="24"/>
+        </w:rPr>
+      </w:pPr>
+      <w:r>
+        <w:rPr>
+          <w:sz w:val="24"/>
+          <w:szCs w:val="24"/>
+          <w:rtl w:val="0"/>
+        </w:rPr>
+        <w:t xml:space="preserve">3. Gestión de Categorías: El sistema permitirá al administrador agregar, asignar imágenes y eliminar categorías, mostrando confirmaciones en caso de eliminación.</w:t>
+      </w:r>
+    </w:p>
+    <w:p>
+      <w:pPr>
+        <w:spacing w:line="360" w:lineRule="auto"/>
+        <w:jc w:val="both"/>
+        <w:rPr>
+          <w:sz w:val="24"/>
+          <w:szCs w:val="24"/>
+        </w:rPr>
+      </w:pPr>
+      <w:r>
+        <w:rPr>
+          <w:rtl w:val="0"/>
+        </w:rPr>
+      </w:r>
+    </w:p>
+    <w:p>
+      <w:pPr>
+        <w:spacing w:line="360" w:lineRule="auto"/>
+        <w:jc w:val="both"/>
+        <w:rPr>
+          <w:sz w:val="24"/>
+          <w:szCs w:val="24"/>
+        </w:rPr>
+      </w:pPr>
+      <w:r>
+        <w:rPr>
+          <w:sz w:val="24"/>
+          <w:szCs w:val="24"/>
+          <w:rtl w:val="0"/>
+        </w:rPr>
+        <w:t xml:space="preserve">4. Gestión de Productos: Se implementará un sistema de categorización de productos en varios niveles. Los usuarios podrán seleccionar categorías y subcategorías, y al seleccionar una categoría o subcategoría, el sistema cargará la lista de productos relevantes. Además, los usuarios podrán ver detalles de los productos, agregarlos al carrito y eliminar productos del carrito, siempre y cuando estén disponibles en el inventario.</w:t>
+      </w:r>
+    </w:p>
+    <w:p>
+      <w:pPr>
+        <w:spacing w:line="360" w:lineRule="auto"/>
+        <w:jc w:val="both"/>
+        <w:rPr>
+          <w:sz w:val="24"/>
+          <w:szCs w:val="24"/>
+        </w:rPr>
+      </w:pPr>
+      <w:r>
+        <w:rPr>
+          <w:rtl w:val="0"/>
+        </w:rPr>
+      </w:r>
+    </w:p>
+    <w:p>
+      <w:pPr>
+        <w:spacing w:line="360" w:lineRule="auto"/>
+        <w:jc w:val="both"/>
+        <w:rPr>
+          <w:sz w:val="24"/>
+          <w:szCs w:val="24"/>
+        </w:rPr>
+      </w:pPr>
+      <w:r>
+        <w:rPr>
+          <w:sz w:val="24"/>
+          <w:szCs w:val="24"/>
+          <w:rtl w:val="0"/>
+        </w:rPr>
+        <w:t xml:space="preserve">5. Gestión de Proveedores: El prototipo permitirá la creación de proveedores con la captura de la fecha y hora de registro. El usuario administrativo podrá modificar la información de los proveedores, mostrar confirmaciones antes de aplicar los cambios y eliminar proveedores con confirmación.</w:t>
+      </w:r>
+    </w:p>
+    <w:p>
+      <w:pPr>
+        <w:spacing w:line="360" w:lineRule="auto"/>
+        <w:jc w:val="both"/>
+        <w:rPr>
+          <w:sz w:val="24"/>
+          <w:szCs w:val="24"/>
+        </w:rPr>
+      </w:pPr>
+      <w:r>
+        <w:rPr>
+          <w:rtl w:val="0"/>
+        </w:rPr>
+      </w:r>
+    </w:p>
+    <w:p>
+      <w:pPr>
+        <w:spacing w:line="360" w:lineRule="auto"/>
+        <w:jc w:val="both"/>
+        <w:rPr>
+          <w:sz w:val="24"/>
+          <w:szCs w:val="24"/>
+        </w:rPr>
+      </w:pPr>
+      <w:r>
+        <w:rPr>
+          <w:sz w:val="24"/>
+          <w:szCs w:val="24"/>
+          <w:rtl w:val="0"/>
+        </w:rPr>
+        <w:t xml:space="preserve">6. Gestión de Inventario: El sistema permitirá al administrador gestionar el inventario de productos, incluyendo la adición y eliminación de productos. Se mostrarán confirmaciones antes de aplicar cambios o eliminar productos del inventario.</w:t>
+      </w:r>
+    </w:p>
+    <w:p>
+      <w:pPr>
+        <w:spacing w:line="360" w:lineRule="auto"/>
+        <w:jc w:val="both"/>
+        <w:rPr>
+          <w:sz w:val="24"/>
+          <w:szCs w:val="24"/>
+        </w:rPr>
+      </w:pPr>
+      <w:r>
+        <w:rPr>
+          <w:rtl w:val="0"/>
+        </w:rPr>
+      </w:r>
+    </w:p>
+    <w:p>
+      <w:pPr>
+        <w:spacing w:line="360" w:lineRule="auto"/>
+        <w:jc w:val="both"/>
+        <w:rPr>
+          <w:sz w:val="24"/>
+          <w:szCs w:val="24"/>
+        </w:rPr>
+      </w:pPr>
+      <w:r>
+        <w:rPr>
+          <w:sz w:val="24"/>
+          <w:szCs w:val="24"/>
+          <w:rtl w:val="0"/>
+        </w:rPr>
+        <w:t xml:space="preserve">7. Gestión de Pedidos: El prototipo permitirá a los usuarios crear pedidos, vaciar el carrito al crear un pedido y capturar la fecha y hora de registro del pedido. Los usuarios clientes podrán modificar sus pedidos, siempre que no estén en estado "pago", y eliminar pedidos con confirmación. El administrador podrá eliminar pedidos físicamente, con confirmación, y visualizar la lista de pedidos con opciones de filtrado y ordenamiento.</w:t>
+      </w:r>
+    </w:p>
+    <w:p>
+      <w:pPr>
+        <w:spacing w:line="360" w:lineRule="auto"/>
+        <w:jc w:val="both"/>
+        <w:rPr>
+          <w:sz w:val="24"/>
+          <w:szCs w:val="24"/>
+        </w:rPr>
+      </w:pPr>
+      <w:r>
+        <w:rPr>
+          <w:rtl w:val="0"/>
+        </w:rPr>
+      </w:r>
+    </w:p>
+    <w:p>
+      <w:pPr>
+        <w:spacing w:line="360" w:lineRule="auto"/>
+        <w:jc w:val="both"/>
+        <w:rPr>
+          <w:sz w:val="24"/>
+          <w:szCs w:val="24"/>
+        </w:rPr>
+      </w:pPr>
+      <w:r>
+        <w:rPr>
+          <w:sz w:val="24"/>
+          <w:szCs w:val="24"/>
+          <w:rtl w:val="0"/>
+        </w:rPr>
+        <w:t xml:space="preserve">8. Gestión de Pagos: Se implementará un formulario de pago para los usuarios clientes, capturando la fecha y hora del pago, y permitiendo el ingreso de códigos de promoción, además de calcular totales.</w:t>
+      </w:r>
+    </w:p>
+    <w:p>
+      <w:pPr>
+        <w:spacing w:line="360" w:lineRule="auto"/>
+        <w:jc w:val="both"/>
+        <w:rPr>
+          <w:sz w:val="24"/>
+          <w:szCs w:val="24"/>
+        </w:rPr>
+      </w:pPr>
+      <w:r>
+        <w:rPr>
+          <w:rtl w:val="0"/>
+        </w:rPr>
+      </w:r>
+    </w:p>
+    <w:p>
+      <w:pPr>
+        <w:spacing w:line="360" w:lineRule="auto"/>
+        <w:jc w:val="both"/>
+        <w:rPr>
+          <w:sz w:val="24"/>
+          <w:szCs w:val="24"/>
+        </w:rPr>
+      </w:pPr>
+      <w:r>
+        <w:rPr>
+          <w:sz w:val="24"/>
+          <w:szCs w:val="24"/>
+          <w:rtl w:val="0"/>
+        </w:rPr>
+        <w:t xml:space="preserve">9. Gestión de Envíos: El administrador podrá confirmar el envío de pedidos mediante un formulario y modificar envíos registrados mientras el estado del pedido no sea "Enviado". También, podrá eliminar envíos con confirmación.</w:t>
+      </w:r>
+    </w:p>
+    <w:p>
+      <w:pPr>
+        <w:spacing w:line="360" w:lineRule="auto"/>
+        <w:jc w:val="both"/>
+        <w:rPr>
+          <w:sz w:val="24"/>
+          <w:szCs w:val="24"/>
+        </w:rPr>
+      </w:pPr>
+      <w:r>
+        <w:rPr>
+          <w:rtl w:val="0"/>
+        </w:rPr>
+      </w:r>
+    </w:p>
+    <w:p>
+      <w:pPr>
+        <w:spacing w:line="360" w:lineRule="auto"/>
+        <w:jc w:val="both"/>
+        <w:rPr>
+          <w:sz w:val="24"/>
+          <w:szCs w:val="24"/>
+        </w:rPr>
+      </w:pPr>
+      <w:r>
+        <w:rPr>
+          <w:sz w:val="24"/>
+          <w:szCs w:val="24"/>
+          <w:rtl w:val="0"/>
+        </w:rPr>
+        <w:t xml:space="preserve">10. Solicitudes de Devolución y Promociones: Los usuarios podrán solicitar devoluciones de productos a través de un formulario, y el administrador podrá gestionar estas solicitudes. Se permitirá la creación y gestión de promociones, incluyendo confirmaciones antes de aplicar cambios o eliminar promociones.</w:t>
+      </w:r>
+    </w:p>
+    <w:p>
+      <w:pPr>
+        <w:spacing w:line="360" w:lineRule="auto"/>
+        <w:rPr>
+          <w:sz w:val="24"/>
+          <w:szCs w:val="24"/>
+        </w:rPr>
+      </w:pPr>
+      <w:r>
+        <w:rPr>
+          <w:rtl w:val="0"/>
+        </w:rPr>
+      </w:r>
+    </w:p>
+    <w:p>
+      <w:pPr>
+        <w:spacing w:line="360" w:lineRule="auto"/>
+        <w:ind w:firstLine="720"/>
+        <w:jc w:val="both"/>
+        <w:rPr>
+          <w:sz w:val="24"/>
+          <w:szCs w:val="24"/>
+        </w:rPr>
+      </w:pPr>
+      <w:r>
+        <w:rPr>
+          <w:sz w:val="24"/>
+          <w:szCs w:val="24"/>
           <w:rtl w:val="0"/>
         </w:rPr>
         <w:t xml:space="preserve">En cuanto a los criterios de éxito se proyecta un prototipo que presente mínimos problemas de funcionamiento, que el sistema abarque los requerimientos funcionales propuestos y que se pueda realizar una evaluación de aspectos a mejorar.</w:t>
       </w:r>
+    </w:p>
+    <w:p>
+      <w:pPr>
+        <w:spacing w:line="360" w:lineRule="auto"/>
+        <w:jc w:val="both"/>
+        <w:rPr>
+          <w:sz w:val="24"/>
+          <w:szCs w:val="24"/>
+        </w:rPr>
+      </w:pPr>
+      <w:r>
+        <w:rPr>
+          <w:rtl w:val="0"/>
+        </w:rPr>
+      </w:r>
+    </w:p>
+    <w:p>
+      <w:pPr>
+        <w:spacing w:line="360" w:lineRule="auto"/>
+        <w:jc w:val="both"/>
+        <w:rPr>
+          <w:sz w:val="24"/>
+          <w:szCs w:val="24"/>
+        </w:rPr>
+      </w:pPr>
       <w:r>
         <w:rPr>
           <w:rtl w:val="0"/>
@@ -470,121 +617,7 @@
 </file>
 
 <file path=word/numbering.xml><?xml version="1.0" encoding="utf-8"?>
-<w:numbering xmlns:mc="http://schemas.openxmlformats.org/markup-compatibility/2006" xmlns:o="urn:schemas-microsoft-com:office:office" xmlns:r="http://schemas.openxmlformats.org/officeDocument/2006/relationships" xmlns:m="http://schemas.openxmlformats.org/officeDocument/2006/math" xmlns:v="urn:schemas-microsoft-com:vml" xmlns:wp="http://schemas.openxmlformats.org/drawingml/2006/wordprocessingDrawing" xmlns:w10="urn:schemas-microsoft-com:office:word" xmlns:w="http://schemas.openxmlformats.org/wordprocessingml/2006/main" xmlns:wne="http://schemas.microsoft.com/office/word/2006/wordml" xmlns:sl="http://schemas.openxmlformats.org/schemaLibrary/2006/main" xmlns:a="http://schemas.openxmlformats.org/drawingml/2006/main" xmlns:pic="http://schemas.openxmlformats.org/drawingml/2006/picture" xmlns:c="http://schemas.openxmlformats.org/drawingml/2006/chart" xmlns:lc="http://schemas.openxmlformats.org/drawingml/2006/lockedCanvas" xmlns:dgm="http://schemas.openxmlformats.org/drawingml/2006/diagram" xmlns:wps="http://schemas.microsoft.com/office/word/2010/wordprocessingShape" xmlns:wpg="http://schemas.microsoft.com/office/word/2010/wordprocessingGroup" xmlns:w14="http://schemas.microsoft.com/office/word/2010/wordml" xmlns:w15="http://schemas.microsoft.com/office/word/2012/wordml">
-  <w:abstractNum w:abstractNumId="1">
-    <w:lvl w:ilvl="0">
-      <w:start w:val="1"/>
-      <w:numFmt w:val="decimal"/>
-      <w:lvlText w:val="%1."/>
-      <w:lvlJc w:val="left"/>
-      <w:pPr>
-        <w:ind w:left="720" w:hanging="360"/>
-      </w:pPr>
-      <w:rPr>
-        <w:u w:val="none"/>
-      </w:rPr>
-    </w:lvl>
-    <w:lvl w:ilvl="1">
-      <w:start w:val="1"/>
-      <w:numFmt w:val="lowerLetter"/>
-      <w:lvlText w:val="%2."/>
-      <w:lvlJc w:val="left"/>
-      <w:pPr>
-        <w:ind w:left="1440" w:hanging="360"/>
-      </w:pPr>
-      <w:rPr>
-        <w:u w:val="none"/>
-      </w:rPr>
-    </w:lvl>
-    <w:lvl w:ilvl="2">
-      <w:start w:val="1"/>
-      <w:numFmt w:val="lowerRoman"/>
-      <w:lvlText w:val="%3."/>
-      <w:lvlJc w:val="right"/>
-      <w:pPr>
-        <w:ind w:left="2160" w:hanging="360"/>
-      </w:pPr>
-      <w:rPr>
-        <w:u w:val="none"/>
-      </w:rPr>
-    </w:lvl>
-    <w:lvl w:ilvl="3">
-      <w:start w:val="1"/>
-      <w:numFmt w:val="decimal"/>
-      <w:lvlText w:val="%4."/>
-      <w:lvlJc w:val="left"/>
-      <w:pPr>
-        <w:ind w:left="2880" w:hanging="360"/>
-      </w:pPr>
-      <w:rPr>
-        <w:u w:val="none"/>
-      </w:rPr>
-    </w:lvl>
-    <w:lvl w:ilvl="4">
-      <w:start w:val="1"/>
-      <w:numFmt w:val="lowerLetter"/>
-      <w:lvlText w:val="%5."/>
-      <w:lvlJc w:val="left"/>
-      <w:pPr>
-        <w:ind w:left="3600" w:hanging="360"/>
-      </w:pPr>
-      <w:rPr>
-        <w:u w:val="none"/>
-      </w:rPr>
-    </w:lvl>
-    <w:lvl w:ilvl="5">
-      <w:start w:val="1"/>
-      <w:numFmt w:val="lowerRoman"/>
-      <w:lvlText w:val="%6."/>
-      <w:lvlJc w:val="right"/>
-      <w:pPr>
-        <w:ind w:left="4320" w:hanging="360"/>
-      </w:pPr>
-      <w:rPr>
-        <w:u w:val="none"/>
-      </w:rPr>
-    </w:lvl>
-    <w:lvl w:ilvl="6">
-      <w:start w:val="1"/>
-      <w:numFmt w:val="decimal"/>
-      <w:lvlText w:val="%7."/>
-      <w:lvlJc w:val="left"/>
-      <w:pPr>
-        <w:ind w:left="5040" w:hanging="360"/>
-      </w:pPr>
-      <w:rPr>
-        <w:u w:val="none"/>
-      </w:rPr>
-    </w:lvl>
-    <w:lvl w:ilvl="7">
-      <w:start w:val="1"/>
-      <w:numFmt w:val="lowerLetter"/>
-      <w:lvlText w:val="%8."/>
-      <w:lvlJc w:val="left"/>
-      <w:pPr>
-        <w:ind w:left="5760" w:hanging="360"/>
-      </w:pPr>
-      <w:rPr>
-        <w:u w:val="none"/>
-      </w:rPr>
-    </w:lvl>
-    <w:lvl w:ilvl="8">
-      <w:start w:val="1"/>
-      <w:numFmt w:val="lowerRoman"/>
-      <w:lvlText w:val="%9."/>
-      <w:lvlJc w:val="right"/>
-      <w:pPr>
-        <w:ind w:left="6480" w:hanging="360"/>
-      </w:pPr>
-      <w:rPr>
-        <w:u w:val="none"/>
-      </w:rPr>
-    </w:lvl>
-  </w:abstractNum>
-  <w:num w:numId="1">
-    <w:abstractNumId w:val="1"/>
-  </w:num>
-</w:numbering>
+<w:numbering xmlns:mc="http://schemas.openxmlformats.org/markup-compatibility/2006" xmlns:o="urn:schemas-microsoft-com:office:office" xmlns:r="http://schemas.openxmlformats.org/officeDocument/2006/relationships" xmlns:m="http://schemas.openxmlformats.org/officeDocument/2006/math" xmlns:v="urn:schemas-microsoft-com:vml" xmlns:wp="http://schemas.openxmlformats.org/drawingml/2006/wordprocessingDrawing" xmlns:w10="urn:schemas-microsoft-com:office:word" xmlns:w="http://schemas.openxmlformats.org/wordprocessingml/2006/main" xmlns:wne="http://schemas.microsoft.com/office/word/2006/wordml" xmlns:sl="http://schemas.openxmlformats.org/schemaLibrary/2006/main" xmlns:a="http://schemas.openxmlformats.org/drawingml/2006/main" xmlns:pic="http://schemas.openxmlformats.org/drawingml/2006/picture" xmlns:c="http://schemas.openxmlformats.org/drawingml/2006/chart" xmlns:lc="http://schemas.openxmlformats.org/drawingml/2006/lockedCanvas" xmlns:dgm="http://schemas.openxmlformats.org/drawingml/2006/diagram" xmlns:wps="http://schemas.microsoft.com/office/word/2010/wordprocessingShape" xmlns:wpg="http://schemas.microsoft.com/office/word/2010/wordprocessingGroup" xmlns:w14="http://schemas.microsoft.com/office/word/2010/wordml" xmlns:w15="http://schemas.microsoft.com/office/word/2012/wordml"/>
 </file>
 
 <file path=word/styles.xml><?xml version="1.0" encoding="utf-8"?>

</xml_diff>